<commit_message>
notes:Fix some typos again
</commit_message>
<xml_diff>
--- a/GitHub/Github.docx
+++ b/GitHub/Github.docx
@@ -2006,6 +2006,9 @@
         <w:t>Add</w:t>
       </w:r>
       <w:r>
+        <w:rPr>
+          <w:lang w:val="el-GR"/>
+        </w:rPr>
         <w:t xml:space="preserve"> </w:t>
       </w:r>
       <w:r>
@@ -3746,9 +3749,6 @@
     <w:p>
       <w:pPr>
         <w:pStyle w:val="Title"/>
-        <w:rPr>
-          <w:lang w:val="el-GR"/>
-        </w:rPr>
       </w:pPr>
       <w:r>
         <w:lastRenderedPageBreak/>
@@ -3758,41 +3758,32 @@
     <w:p>
       <w:pPr>
         <w:pStyle w:val="Heading1"/>
-        <w:rPr>
-          <w:lang w:val="el-GR"/>
-        </w:rPr>
       </w:pPr>
       <w:r>
         <w:t>Linux</w:t>
       </w:r>
       <w:r>
-        <w:rPr>
-          <w:lang w:val="el-GR"/>
-        </w:rPr>
         <w:t xml:space="preserve"> </w:t>
       </w:r>
       <w:r>
         <w:t>terminal</w:t>
       </w:r>
       <w:r>
-        <w:rPr>
-          <w:lang w:val="el-GR"/>
-        </w:rPr>
-        <w:t xml:space="preserve"> και</w:t>
-      </w:r>
-      <w:r>
-        <w:rPr>
-          <w:lang w:val="el-GR"/>
-        </w:rPr>
+        <w:t xml:space="preserve"> </w:t>
+      </w:r>
+      <w:r>
+        <w:rPr>
+          <w:lang w:val="el-GR"/>
+        </w:rPr>
+        <w:t>και</w:t>
+      </w:r>
+      <w:r>
         <w:t xml:space="preserve"> </w:t>
       </w:r>
       <w:r>
         <w:t>git</w:t>
       </w:r>
       <w:r>
-        <w:rPr>
-          <w:lang w:val="el-GR"/>
-        </w:rPr>
         <w:t xml:space="preserve"> </w:t>
       </w:r>
       <w:r>
@@ -3806,9 +3797,6 @@
       <w:pPr>
         <w:pStyle w:val="ListParagraph"/>
         <w:ind w:left="0"/>
-        <w:rPr>
-          <w:lang w:val="el-GR"/>
-        </w:rPr>
       </w:pPr>
     </w:p>
     <w:p>
@@ -6886,7 +6874,6 @@
                                 <w:sz w:val="20"/>
                                 <w:szCs w:val="20"/>
                                 <w:highlight w:val="white"/>
-                                <w:lang w:val="el-GR"/>
                               </w:rPr>
                               <w:t xml:space="preserve"> </w:t>
                             </w:r>
@@ -6921,6 +6908,18 @@
                                 <w:highlight w:val="white"/>
                               </w:rPr>
                               <w:t>"1.0"</w:t>
+                            </w:r>
+                            <w:r>
+                              <w:rPr>
+                                <w:rFonts w:ascii="Courier New" w:hAnsi="Courier New" w:cs="Courier New"/>
+                                <w:b/>
+                                <w:bCs/>
+                                <w:color w:val="8000FF"/>
+                                <w:sz w:val="20"/>
+                                <w:szCs w:val="20"/>
+                                <w:highlight w:val="white"/>
+                              </w:rPr>
+                              <w:t xml:space="preserve"> </w:t>
                             </w:r>
                             <w:r>
                               <w:rPr>
@@ -7703,7 +7702,6 @@
                           <w:sz w:val="20"/>
                           <w:szCs w:val="20"/>
                           <w:highlight w:val="white"/>
-                          <w:lang w:val="el-GR"/>
                         </w:rPr>
                         <w:t xml:space="preserve"> </w:t>
                       </w:r>
@@ -7738,6 +7736,18 @@
                           <w:highlight w:val="white"/>
                         </w:rPr>
                         <w:t>"1.0"</w:t>
+                      </w:r>
+                      <w:r>
+                        <w:rPr>
+                          <w:rFonts w:ascii="Courier New" w:hAnsi="Courier New" w:cs="Courier New"/>
+                          <w:b/>
+                          <w:bCs/>
+                          <w:color w:val="8000FF"/>
+                          <w:sz w:val="20"/>
+                          <w:szCs w:val="20"/>
+                          <w:highlight w:val="white"/>
+                        </w:rPr>
+                        <w:t xml:space="preserve"> </w:t>
                       </w:r>
                       <w:r>
                         <w:rPr>
@@ -10118,138 +10128,442 @@
     </w:p>
     <w:p>
       <w:pPr>
-        <w:rPr>
+        <w:pStyle w:val="NormalWeb"/>
+        <w:rPr>
+          <w:lang w:val="el-GR"/>
+        </w:rPr>
+      </w:pPr>
+      <w:r>
+        <w:rPr>
+          <w:lang w:val="el-GR"/>
+        </w:rPr>
+        <w:t xml:space="preserve">Απο τη στιγμη που ετοιμασαμε τα </w:t>
+      </w:r>
+      <w:r>
+        <w:t>repositories</w:t>
+      </w:r>
+      <w:r>
+        <w:rPr>
+          <w:lang w:val="el-GR"/>
+        </w:rPr>
+        <w:t xml:space="preserve"> </w:t>
+      </w:r>
+      <w:r>
+        <w:rPr>
+          <w:lang w:val="el-GR"/>
+        </w:rPr>
+        <w:t xml:space="preserve">και το </w:t>
+      </w:r>
+      <w:r>
+        <w:t>manifest</w:t>
+      </w:r>
+      <w:r>
+        <w:rPr>
+          <w:lang w:val="el-GR"/>
+        </w:rPr>
+        <w:t xml:space="preserve">,μπορουμε πλεον να ξεκινησουμε τη διαδικασια της αποθηκευσης των </w:t>
+      </w:r>
+      <w:r>
+        <w:t>repositories</w:t>
+      </w:r>
+      <w:r>
+        <w:rPr>
+          <w:lang w:val="el-GR"/>
+        </w:rPr>
+        <w:t xml:space="preserve"> </w:t>
+      </w:r>
+      <w:r>
+        <w:rPr>
+          <w:lang w:val="el-GR"/>
+        </w:rPr>
+        <w:t xml:space="preserve">αυτων,στον υπολογιστη μας.Εκτελουμε </w:t>
+      </w:r>
+      <w:r>
+        <w:rPr>
+          <w:lang w:val="el-GR"/>
+        </w:rPr>
+        <w:br/>
+      </w:r>
+      <w:r>
+        <w:rPr>
+          <w:rFonts w:asciiTheme="majorHAnsi" w:hAnsiTheme="majorHAnsi"/>
+          <w:b/>
           <w:color w:val="FFFFFF" w:themeColor="background1"/>
-          <w:lang w:val="el-GR"/>
-        </w:rPr>
-      </w:pPr>
-      <w:r>
-        <w:rPr>
-          <w:lang w:val="el-GR"/>
-        </w:rPr>
-        <w:t xml:space="preserve">Απο τη στιγμη που ετοιμασαμε τα </w:t>
-      </w:r>
-      <w:r>
-        <w:t>repositories</w:t>
-      </w:r>
-      <w:r>
-        <w:rPr>
-          <w:lang w:val="el-GR"/>
-        </w:rPr>
-        <w:t xml:space="preserve"> </w:t>
-      </w:r>
-      <w:r>
-        <w:rPr>
-          <w:lang w:val="el-GR"/>
-        </w:rPr>
-        <w:t xml:space="preserve">και το </w:t>
-      </w:r>
-      <w:r>
+          <w:sz w:val="22"/>
+          <w:szCs w:val="22"/>
+          <w:highlight w:val="darkMagenta"/>
+        </w:rPr>
+        <w:t>cd</w:t>
+      </w:r>
+      <w:r>
+        <w:rPr>
+          <w:rFonts w:asciiTheme="majorHAnsi" w:hAnsiTheme="majorHAnsi"/>
+          <w:b/>
+          <w:color w:val="FFFFFF" w:themeColor="background1"/>
+          <w:sz w:val="22"/>
+          <w:szCs w:val="22"/>
+          <w:highlight w:val="darkMagenta"/>
+          <w:lang w:val="el-GR"/>
+        </w:rPr>
+        <w:br/>
+      </w:r>
+      <w:r>
+        <w:rPr>
+          <w:rFonts w:asciiTheme="majorHAnsi" w:hAnsiTheme="majorHAnsi"/>
+          <w:b/>
+          <w:color w:val="FFFFFF" w:themeColor="background1"/>
+          <w:sz w:val="22"/>
+          <w:szCs w:val="22"/>
+          <w:highlight w:val="darkMagenta"/>
+        </w:rPr>
+        <w:t>mkdir</w:t>
+      </w:r>
+      <w:r>
+        <w:rPr>
+          <w:rFonts w:asciiTheme="majorHAnsi" w:hAnsiTheme="majorHAnsi"/>
+          <w:b/>
+          <w:color w:val="FFFFFF" w:themeColor="background1"/>
+          <w:sz w:val="22"/>
+          <w:szCs w:val="22"/>
+          <w:highlight w:val="darkMagenta"/>
+          <w:lang w:val="el-GR"/>
+        </w:rPr>
+        <w:t xml:space="preserve"> </w:t>
+      </w:r>
+      <w:r>
+        <w:rPr>
+          <w:rFonts w:asciiTheme="majorHAnsi" w:hAnsiTheme="majorHAnsi"/>
+          <w:b/>
+          <w:color w:val="FFFFFF" w:themeColor="background1"/>
+          <w:sz w:val="22"/>
+          <w:szCs w:val="22"/>
+          <w:highlight w:val="darkMagenta"/>
+        </w:rPr>
+        <w:t>myrossources</w:t>
+      </w:r>
+      <w:r>
+        <w:rPr>
+          <w:rFonts w:asciiTheme="majorHAnsi" w:hAnsiTheme="majorHAnsi"/>
+          <w:b/>
+          <w:color w:val="FFFFFF" w:themeColor="background1"/>
+          <w:sz w:val="22"/>
+          <w:szCs w:val="22"/>
+          <w:highlight w:val="darkMagenta"/>
+          <w:lang w:val="el-GR"/>
+        </w:rPr>
+        <w:t xml:space="preserve"> </w:t>
+      </w:r>
+      <w:r>
+        <w:rPr>
+          <w:rFonts w:asciiTheme="majorHAnsi" w:hAnsiTheme="majorHAnsi"/>
+          <w:b/>
+          <w:color w:val="FFFFFF" w:themeColor="background1"/>
+          <w:sz w:val="22"/>
+          <w:szCs w:val="22"/>
+          <w:highlight w:val="darkMagenta"/>
+          <w:lang w:val="el-GR"/>
+        </w:rPr>
+        <w:t>&amp;&amp;</w:t>
+      </w:r>
+      <w:r>
+        <w:rPr>
+          <w:rFonts w:asciiTheme="majorHAnsi" w:hAnsiTheme="majorHAnsi"/>
+          <w:b/>
+          <w:color w:val="FFFFFF" w:themeColor="background1"/>
+          <w:sz w:val="22"/>
+          <w:szCs w:val="22"/>
+          <w:highlight w:val="darkMagenta"/>
+          <w:lang w:val="el-GR"/>
+        </w:rPr>
+        <w:t xml:space="preserve"> </w:t>
+      </w:r>
+      <w:r>
+        <w:rPr>
+          <w:rFonts w:asciiTheme="majorHAnsi" w:hAnsiTheme="majorHAnsi"/>
+          <w:b/>
+          <w:color w:val="FFFFFF" w:themeColor="background1"/>
+          <w:sz w:val="22"/>
+          <w:szCs w:val="22"/>
+          <w:highlight w:val="darkMagenta"/>
+        </w:rPr>
+        <w:t>cdmyrossources</w:t>
+      </w:r>
+      <w:r>
+        <w:rPr>
+          <w:rFonts w:asciiTheme="majorHAnsi" w:hAnsiTheme="majorHAnsi"/>
+          <w:b/>
+          <w:color w:val="FFFFFF" w:themeColor="background1"/>
+          <w:sz w:val="22"/>
+          <w:szCs w:val="22"/>
+          <w:lang w:val="el-GR"/>
+        </w:rPr>
+        <w:br/>
+      </w:r>
+      <w:r>
+        <w:rPr>
+          <w:rFonts w:asciiTheme="majorHAnsi" w:hAnsiTheme="majorHAnsi"/>
+          <w:b/>
+          <w:color w:val="FFFFFF" w:themeColor="background1"/>
+          <w:sz w:val="22"/>
+          <w:szCs w:val="22"/>
+          <w:highlight w:val="darkMagenta"/>
+        </w:rPr>
+        <w:t>repo</w:t>
+      </w:r>
+      <w:r>
+        <w:rPr>
+          <w:rFonts w:asciiTheme="majorHAnsi" w:hAnsiTheme="majorHAnsi"/>
+          <w:b/>
+          <w:color w:val="FFFFFF" w:themeColor="background1"/>
+          <w:sz w:val="22"/>
+          <w:szCs w:val="22"/>
+          <w:highlight w:val="darkMagenta"/>
+          <w:lang w:val="el-GR"/>
+        </w:rPr>
+        <w:t xml:space="preserve"> </w:t>
+      </w:r>
+      <w:r>
+        <w:rPr>
+          <w:rFonts w:asciiTheme="majorHAnsi" w:hAnsiTheme="majorHAnsi"/>
+          <w:b/>
+          <w:color w:val="FFFFFF" w:themeColor="background1"/>
+          <w:sz w:val="22"/>
+          <w:szCs w:val="22"/>
+          <w:highlight w:val="darkMagenta"/>
+        </w:rPr>
+        <w:t>init</w:t>
+      </w:r>
+      <w:r>
+        <w:rPr>
+          <w:rFonts w:asciiTheme="majorHAnsi" w:hAnsiTheme="majorHAnsi"/>
+          <w:b/>
+          <w:color w:val="FFFFFF" w:themeColor="background1"/>
+          <w:sz w:val="22"/>
+          <w:szCs w:val="22"/>
+          <w:highlight w:val="darkMagenta"/>
+          <w:lang w:val="el-GR"/>
+        </w:rPr>
+        <w:t xml:space="preserve"> -</w:t>
+      </w:r>
+      <w:r>
+        <w:rPr>
+          <w:rFonts w:asciiTheme="majorHAnsi" w:hAnsiTheme="majorHAnsi"/>
+          <w:b/>
+          <w:color w:val="FFFFFF" w:themeColor="background1"/>
+          <w:sz w:val="22"/>
+          <w:szCs w:val="22"/>
+          <w:highlight w:val="darkMagenta"/>
+        </w:rPr>
+        <w:t>u</w:t>
+      </w:r>
+      <w:r>
+        <w:rPr>
+          <w:rFonts w:asciiTheme="majorHAnsi" w:hAnsiTheme="majorHAnsi"/>
+          <w:b/>
+          <w:color w:val="FFFFFF" w:themeColor="background1"/>
+          <w:sz w:val="22"/>
+          <w:szCs w:val="22"/>
+          <w:highlight w:val="darkMagenta"/>
+          <w:lang w:val="el-GR"/>
+        </w:rPr>
+        <w:t xml:space="preserve"> </w:t>
+      </w:r>
+      <w:r>
+        <w:rPr>
+          <w:rFonts w:asciiTheme="majorHAnsi" w:hAnsiTheme="majorHAnsi"/>
+          <w:b/>
+          <w:color w:val="FFFFFF" w:themeColor="background1"/>
+          <w:sz w:val="22"/>
+          <w:szCs w:val="22"/>
+          <w:highlight w:val="darkMagenta"/>
+        </w:rPr>
+        <w:t>git</w:t>
+      </w:r>
+      <w:r>
+        <w:rPr>
+          <w:rFonts w:asciiTheme="majorHAnsi" w:hAnsiTheme="majorHAnsi"/>
+          <w:b/>
+          <w:color w:val="FFFFFF" w:themeColor="background1"/>
+          <w:sz w:val="22"/>
+          <w:szCs w:val="22"/>
+          <w:highlight w:val="darkMagenta"/>
+          <w:lang w:val="el-GR"/>
+        </w:rPr>
+        <w:t>://</w:t>
+      </w:r>
+      <w:r>
+        <w:rPr>
+          <w:rFonts w:asciiTheme="majorHAnsi" w:hAnsiTheme="majorHAnsi"/>
+          <w:b/>
+          <w:color w:val="FFFFFF" w:themeColor="background1"/>
+          <w:sz w:val="22"/>
+          <w:szCs w:val="22"/>
+          <w:highlight w:val="darkMagenta"/>
+        </w:rPr>
+        <w:t>github</w:t>
+      </w:r>
+      <w:r>
+        <w:rPr>
+          <w:rFonts w:asciiTheme="majorHAnsi" w:hAnsiTheme="majorHAnsi"/>
+          <w:b/>
+          <w:color w:val="FFFFFF" w:themeColor="background1"/>
+          <w:sz w:val="22"/>
+          <w:szCs w:val="22"/>
+          <w:highlight w:val="darkMagenta"/>
+          <w:lang w:val="el-GR"/>
+        </w:rPr>
+        <w:t>.</w:t>
+      </w:r>
+      <w:bookmarkStart w:id="1" w:name="_GoBack"/>
+      <w:bookmarkEnd w:id="1"/>
+      <w:r>
+        <w:rPr>
+          <w:rFonts w:asciiTheme="majorHAnsi" w:hAnsiTheme="majorHAnsi"/>
+          <w:b/>
+          <w:color w:val="FFFFFF" w:themeColor="background1"/>
+          <w:sz w:val="22"/>
+          <w:szCs w:val="22"/>
+          <w:highlight w:val="darkMagenta"/>
+        </w:rPr>
+        <w:t>com</w:t>
+      </w:r>
+      <w:r>
+        <w:rPr>
+          <w:rFonts w:asciiTheme="majorHAnsi" w:hAnsiTheme="majorHAnsi"/>
+          <w:b/>
+          <w:color w:val="FFFFFF" w:themeColor="background1"/>
+          <w:sz w:val="22"/>
+          <w:szCs w:val="22"/>
+          <w:highlight w:val="darkMagenta"/>
+          <w:lang w:val="el-GR"/>
+        </w:rPr>
+        <w:t>/</w:t>
+      </w:r>
+      <w:r>
+        <w:rPr>
+          <w:rFonts w:asciiTheme="majorHAnsi" w:hAnsiTheme="majorHAnsi"/>
+          <w:b/>
+          <w:color w:val="FFFFFF" w:themeColor="background1"/>
+          <w:sz w:val="22"/>
+          <w:szCs w:val="22"/>
+          <w:highlight w:val="darkMagenta"/>
+        </w:rPr>
+        <w:t>dkati</w:t>
+      </w:r>
+      <w:r>
+        <w:rPr>
+          <w:rFonts w:asciiTheme="majorHAnsi" w:hAnsiTheme="majorHAnsi"/>
+          <w:b/>
+          <w:color w:val="FFFFFF" w:themeColor="background1"/>
+          <w:sz w:val="22"/>
+          <w:szCs w:val="22"/>
+          <w:highlight w:val="darkMagenta"/>
+          <w:lang w:val="el-GR"/>
+        </w:rPr>
+        <w:t>/</w:t>
+      </w:r>
+      <w:r>
+        <w:rPr>
+          <w:rFonts w:asciiTheme="majorHAnsi" w:hAnsiTheme="majorHAnsi"/>
+          <w:b/>
+          <w:color w:val="FFFFFF" w:themeColor="background1"/>
+          <w:sz w:val="22"/>
+          <w:szCs w:val="22"/>
+          <w:highlight w:val="darkMagenta"/>
+        </w:rPr>
+        <w:t>myproject</w:t>
+      </w:r>
+      <w:r>
+        <w:rPr>
+          <w:rFonts w:asciiTheme="majorHAnsi" w:hAnsiTheme="majorHAnsi"/>
+          <w:b/>
+          <w:color w:val="FFFFFF" w:themeColor="background1"/>
+          <w:sz w:val="22"/>
+          <w:szCs w:val="22"/>
+          <w:highlight w:val="darkMagenta"/>
+          <w:lang w:val="el-GR"/>
+        </w:rPr>
+        <w:t>-</w:t>
+      </w:r>
+      <w:r>
+        <w:rPr>
+          <w:rFonts w:asciiTheme="majorHAnsi" w:hAnsiTheme="majorHAnsi"/>
+          <w:b/>
+          <w:color w:val="FFFFFF" w:themeColor="background1"/>
+          <w:sz w:val="22"/>
+          <w:szCs w:val="22"/>
+          <w:highlight w:val="darkMagenta"/>
+        </w:rPr>
         <w:t>manifest</w:t>
       </w:r>
       <w:r>
         <w:rPr>
-          <w:lang w:val="el-GR"/>
-        </w:rPr>
-        <w:t xml:space="preserve">,μπορουμε πλεον να ξεκινησουμε τη διαδικασια της αποθηκευσης των </w:t>
-      </w:r>
-      <w:r>
-        <w:t>repositories</w:t>
-      </w:r>
-      <w:r>
-        <w:rPr>
-          <w:lang w:val="el-GR"/>
-        </w:rPr>
-        <w:t xml:space="preserve"> </w:t>
-      </w:r>
-      <w:r>
-        <w:rPr>
-          <w:lang w:val="el-GR"/>
-        </w:rPr>
-        <w:t xml:space="preserve">αυτων,στον υπολογιστη μας.Εκτελουμε </w:t>
-      </w:r>
-      <w:r>
-        <w:rPr>
-          <w:lang w:val="el-GR"/>
-        </w:rPr>
-        <w:br/>
-      </w:r>
-      <w:r>
-        <w:rPr>
+          <w:rFonts w:asciiTheme="majorHAnsi" w:hAnsiTheme="majorHAnsi"/>
           <w:b/>
           <w:color w:val="FFFFFF" w:themeColor="background1"/>
+          <w:sz w:val="22"/>
+          <w:szCs w:val="22"/>
           <w:highlight w:val="darkMagenta"/>
-        </w:rPr>
-        <w:t>cd</w:t>
-      </w:r>
-      <w:r>
-        <w:rPr>
+          <w:lang w:val="el-GR"/>
+        </w:rPr>
+        <w:t>.</w:t>
+      </w:r>
+      <w:r>
+        <w:rPr>
+          <w:rFonts w:asciiTheme="majorHAnsi" w:hAnsiTheme="majorHAnsi"/>
           <w:b/>
           <w:color w:val="FFFFFF" w:themeColor="background1"/>
+          <w:sz w:val="22"/>
+          <w:szCs w:val="22"/>
           <w:highlight w:val="darkMagenta"/>
-          <w:lang w:val="el-GR"/>
-        </w:rPr>
-        <w:br/>
-      </w:r>
-      <w:r>
-        <w:rPr>
+        </w:rPr>
+        <w:t>git</w:t>
+      </w:r>
+      <w:r>
+        <w:rPr>
+          <w:rFonts w:asciiTheme="majorHAnsi" w:hAnsiTheme="majorHAnsi"/>
           <w:b/>
           <w:color w:val="FFFFFF" w:themeColor="background1"/>
+          <w:sz w:val="22"/>
+          <w:szCs w:val="22"/>
           <w:highlight w:val="darkMagenta"/>
-        </w:rPr>
-        <w:t>mkdir</w:t>
-      </w:r>
-      <w:r>
-        <w:rPr>
+          <w:lang w:val="el-GR"/>
+        </w:rPr>
+        <w:t xml:space="preserve"> -</w:t>
+      </w:r>
+      <w:r>
+        <w:rPr>
+          <w:rFonts w:asciiTheme="majorHAnsi" w:hAnsiTheme="majorHAnsi"/>
           <w:b/>
           <w:color w:val="FFFFFF" w:themeColor="background1"/>
+          <w:sz w:val="22"/>
+          <w:szCs w:val="22"/>
           <w:highlight w:val="darkMagenta"/>
-          <w:lang w:val="el-GR"/>
-        </w:rPr>
-        <w:t xml:space="preserve"> </w:t>
-      </w:r>
-      <w:r>
-        <w:rPr>
+        </w:rPr>
+        <w:t>b</w:t>
+      </w:r>
+      <w:r>
+        <w:rPr>
+          <w:rFonts w:asciiTheme="majorHAnsi" w:hAnsiTheme="majorHAnsi"/>
           <w:b/>
           <w:color w:val="FFFFFF" w:themeColor="background1"/>
+          <w:sz w:val="22"/>
+          <w:szCs w:val="22"/>
           <w:highlight w:val="darkMagenta"/>
-        </w:rPr>
-        <w:t>myrossources</w:t>
-      </w:r>
-      <w:r>
-        <w:rPr>
+          <w:lang w:val="el-GR"/>
+        </w:rPr>
+        <w:t xml:space="preserve"> </w:t>
+      </w:r>
+      <w:r>
+        <w:rPr>
+          <w:rFonts w:asciiTheme="majorHAnsi" w:hAnsiTheme="majorHAnsi"/>
           <w:b/>
           <w:color w:val="FFFFFF" w:themeColor="background1"/>
+          <w:sz w:val="22"/>
+          <w:szCs w:val="22"/>
           <w:highlight w:val="darkMagenta"/>
-          <w:lang w:val="el-GR"/>
-        </w:rPr>
-        <w:t xml:space="preserve"> </w:t>
-      </w:r>
-      <w:r>
-        <w:rPr>
-          <w:b/>
-          <w:color w:val="FFFFFF" w:themeColor="background1"/>
-          <w:highlight w:val="darkMagenta"/>
-          <w:lang w:val="el-GR"/>
-        </w:rPr>
-        <w:t>&amp;&amp;</w:t>
-      </w:r>
-      <w:r>
-        <w:rPr>
-          <w:b/>
-          <w:color w:val="FFFFFF" w:themeColor="background1"/>
-          <w:highlight w:val="darkMagenta"/>
-          <w:lang w:val="el-GR"/>
-        </w:rPr>
-        <w:t xml:space="preserve"> </w:t>
-      </w:r>
-      <w:r>
-        <w:rPr>
-          <w:b/>
-          <w:color w:val="FFFFFF" w:themeColor="background1"/>
-          <w:highlight w:val="darkMagenta"/>
-        </w:rPr>
-        <w:t>cdmyrossources</w:t>
+        </w:rPr>
+        <w:t>master</w:t>
       </w:r>
     </w:p>
     <w:p>
@@ -10758,7 +11072,31 @@
           <w:color w:val="FFFFFF" w:themeColor="background1"/>
           <w:highlight w:val="darkMagenta"/>
         </w:rPr>
-        <w:t>reposync</w:t>
+        <w:t>r</w:t>
+      </w:r>
+      <w:r>
+        <w:rPr>
+          <w:b/>
+          <w:color w:val="FFFFFF" w:themeColor="background1"/>
+          <w:highlight w:val="darkMagenta"/>
+        </w:rPr>
+        <w:t>epo</w:t>
+      </w:r>
+      <w:r>
+        <w:rPr>
+          <w:b/>
+          <w:color w:val="FFFFFF" w:themeColor="background1"/>
+          <w:highlight w:val="darkMagenta"/>
+        </w:rPr>
+        <w:t xml:space="preserve"> </w:t>
+      </w:r>
+      <w:r>
+        <w:rPr>
+          <w:b/>
+          <w:color w:val="FFFFFF" w:themeColor="background1"/>
+          <w:highlight w:val="darkMagenta"/>
+        </w:rPr>
+        <w:t>sync</w:t>
       </w:r>
     </w:p>
     <w:p>
@@ -14764,6 +15102,7 @@
       <w:pPr>
         <w:rPr>
           <w:color w:val="FFFFFF"/>
+          <w:lang w:val="el-GR"/>
         </w:rPr>
       </w:pPr>
       <w:r>
@@ -14774,6 +15113,9 @@
         <w:t>Αρα</w:t>
       </w:r>
       <w:r>
+        <w:rPr>
+          <w:lang w:val="el-GR"/>
+        </w:rPr>
         <w:t xml:space="preserve"> </w:t>
       </w:r>
       <w:r>
@@ -14783,6 +15125,9 @@
         <w:t>τρεχουμε</w:t>
       </w:r>
       <w:r>
+        <w:rPr>
+          <w:lang w:val="el-GR"/>
+        </w:rPr>
         <w:t xml:space="preserve"> </w:t>
       </w:r>
       <w:r>
@@ -14798,6 +15143,7 @@
           <w:b/>
           <w:color w:val="FFFFFF" w:themeColor="background1"/>
           <w:highlight w:val="darkMagenta"/>
+          <w:lang w:val="el-GR"/>
         </w:rPr>
         <w:t xml:space="preserve"> </w:t>
       </w:r>
@@ -14823,6 +15169,7 @@
           <w:b/>
           <w:color w:val="FFFFFF"/>
           <w:highlight w:val="darkMagenta"/>
+          <w:lang w:val="el-GR"/>
         </w:rPr>
         <w:t xml:space="preserve"> </w:t>
       </w:r>
@@ -14841,6 +15188,7 @@
           <w:b/>
           <w:color w:val="FFFFFF"/>
           <w:highlight w:val="darkMagenta"/>
+          <w:lang w:val="el-GR"/>
         </w:rPr>
         <w:t>76</w:t>
       </w:r>
@@ -14859,6 +15207,7 @@
           <w:b/>
           <w:color w:val="FFFFFF"/>
           <w:highlight w:val="darkMagenta"/>
+          <w:lang w:val="el-GR"/>
         </w:rPr>
         <w:t>5</w:t>
       </w:r>
@@ -14877,6 +15226,7 @@
           <w:b/>
           <w:color w:val="FFFFFF"/>
           <w:highlight w:val="darkMagenta"/>
+          <w:lang w:val="el-GR"/>
         </w:rPr>
         <w:t>019</w:t>
       </w:r>
@@ -14895,6 +15245,7 @@
           <w:b/>
           <w:color w:val="FFFFFF"/>
           <w:highlight w:val="darkMagenta"/>
+          <w:lang w:val="el-GR"/>
         </w:rPr>
         <w:t>04</w:t>
       </w:r>
@@ -14913,6 +15264,7 @@
           <w:b/>
           <w:color w:val="FFFFFF"/>
           <w:highlight w:val="darkMagenta"/>
+          <w:lang w:val="el-GR"/>
         </w:rPr>
         <w:t>2369583</w:t>
       </w:r>
@@ -14931,6 +15283,7 @@
           <w:b/>
           <w:color w:val="FFFFFF"/>
           <w:highlight w:val="darkMagenta"/>
+          <w:lang w:val="el-GR"/>
         </w:rPr>
         <w:t>346</w:t>
       </w:r>
@@ -14949,6 +15302,7 @@
           <w:b/>
           <w:color w:val="FFFFFF"/>
           <w:highlight w:val="darkMagenta"/>
+          <w:lang w:val="el-GR"/>
         </w:rPr>
         <w:t>1</w:t>
       </w:r>
@@ -14967,6 +15321,7 @@
           <w:b/>
           <w:color w:val="FFFFFF"/>
           <w:highlight w:val="darkMagenta"/>
+          <w:lang w:val="el-GR"/>
         </w:rPr>
         <w:t>4</w:t>
       </w:r>
@@ -17246,6 +17601,7 @@
           <w:b/>
           <w:color w:val="FFFFFF" w:themeColor="background1"/>
           <w:highlight w:val="darkMagenta"/>
+          <w:lang w:val="el-GR"/>
         </w:rPr>
         <w:t xml:space="preserve"> </w:t>
       </w:r>
@@ -17262,6 +17618,7 @@
           <w:b/>
           <w:color w:val="FFFFFF" w:themeColor="background1"/>
           <w:highlight w:val="darkMagenta"/>
+          <w:lang w:val="el-GR"/>
         </w:rPr>
         <w:t xml:space="preserve"> </w:t>
       </w:r>
@@ -17278,6 +17635,7 @@
           <w:b/>
           <w:color w:val="FFFFFF" w:themeColor="background1"/>
           <w:highlight w:val="darkMagenta"/>
+          <w:lang w:val="el-GR"/>
         </w:rPr>
         <w:t xml:space="preserve"> </w:t>
       </w:r>
@@ -24690,7 +25048,7 @@
           <w:b/>
           <w:color w:val="FFFFFF" w:themeColor="background1"/>
           <w:highlight w:val="darkMagenta"/>
-          <w:lang w:eastAsia="en-US"/>
+          <w:lang w:val="el-GR" w:eastAsia="en-US"/>
         </w:rPr>
         <w:t xml:space="preserve"> </w:t>
       </w:r>
@@ -24710,7 +25068,7 @@
           <w:b/>
           <w:color w:val="FFFFFF" w:themeColor="background1"/>
           <w:highlight w:val="darkMagenta"/>
-          <w:lang w:eastAsia="en-US"/>
+          <w:lang w:val="el-GR" w:eastAsia="en-US"/>
         </w:rPr>
         <w:t xml:space="preserve"> </w:t>
       </w:r>
@@ -24759,12 +25117,10 @@
       <w:r>
         <w:rPr>
           <w:rFonts w:eastAsia="Times New Roman" w:cs="Times New Roman"/>
-          <w:lang w:eastAsia="en-US"/>
-        </w:rPr>
-        <w:t xml:space="preserve"> </w:t>
-      </w:r>
-      <w:bookmarkStart w:id="1" w:name="_GoBack"/>
-      <w:bookmarkEnd w:id="1"/>
+          <w:lang w:val="el-GR" w:eastAsia="en-US"/>
+        </w:rPr>
+        <w:t xml:space="preserve"> </w:t>
+      </w:r>
       <w:r>
         <w:rPr>
           <w:rFonts w:eastAsia="Times New Roman" w:cs="Times New Roman"/>
@@ -24835,6 +25191,7 @@
         <w:docPartUnique/>
       </w:docPartObj>
     </w:sdtPr>
+    <w:sdtEndPr/>
     <w:sdtContent>
       <w:p>
         <w:pPr>
@@ -24853,7 +25210,7 @@
           <w:rPr>
             <w:noProof/>
           </w:rPr>
-          <w:t>39</w:t>
+          <w:t>25</w:t>
         </w:r>
         <w:r>
           <w:fldChar w:fldCharType="end"/>
@@ -25883,7 +26240,7 @@
     <w:lsdException w:name="Table Web 2" w:semiHidden="1" w:unhideWhenUsed="1"/>
     <w:lsdException w:name="Table Web 3" w:semiHidden="1" w:unhideWhenUsed="1"/>
     <w:lsdException w:name="Balloon Text" w:semiHidden="1" w:unhideWhenUsed="1"/>
-    <w:lsdException w:name="Table Grid" w:semiHidden="1" w:uiPriority="1" w:unhideWhenUsed="1"/>
+    <w:lsdException w:name="Table Grid" w:uiPriority="1"/>
     <w:lsdException w:name="Table Theme" w:semiHidden="1" w:unhideWhenUsed="1"/>
     <w:lsdException w:name="Placeholder Text" w:semiHidden="1"/>
     <w:lsdException w:name="No Spacing" w:semiHidden="1" w:uiPriority="1" w:unhideWhenUsed="1"/>
@@ -27785,6 +28142,15 @@
 </file>
 
 <file path=customXml/item1.xml><?xml version="1.0" encoding="utf-8"?>
+<?mso-contentType ?>
+<FormTemplates xmlns="http://schemas.microsoft.com/sharepoint/v3/contenttype/forms">
+  <Display>DocumentLibraryForm</Display>
+  <Edit>AssetEditForm</Edit>
+  <New>DocumentLibraryForm</New>
+</FormTemplates>
+</file>
+
+<file path=customXml/item2.xml><?xml version="1.0" encoding="utf-8"?>
 <p:properties xmlns:p="http://schemas.microsoft.com/office/2006/metadata/properties" xmlns:xsi="http://www.w3.org/2001/XMLSchema-instance" xmlns:pc="http://schemas.microsoft.com/office/infopath/2007/PartnerControls">
   <documentManagement>
     <APDescription xmlns="4873beb7-5857-4685-be1f-d57550cc96cc" xsi:nil="true"/>
@@ -27908,15 +28274,6 @@
     <UANotes xmlns="4873beb7-5857-4685-be1f-d57550cc96cc" xsi:nil="true"/>
   </documentManagement>
 </p:properties>
-</file>
-
-<file path=customXml/item2.xml><?xml version="1.0" encoding="utf-8"?>
-<?mso-contentType ?>
-<FormTemplates xmlns="http://schemas.microsoft.com/sharepoint/v3/contenttype/forms">
-  <Display>DocumentLibraryForm</Display>
-  <Edit>AssetEditForm</Edit>
-  <New>DocumentLibraryForm</New>
-</FormTemplates>
 </file>
 
 <file path=customXml/item3.xml><?xml version="1.0" encoding="utf-8"?>
@@ -29013,19 +29370,19 @@
 </file>
 
 <file path=customXml/itemProps1.xml><?xml version="1.0" encoding="utf-8"?>
+<ds:datastoreItem xmlns:ds="http://schemas.openxmlformats.org/officeDocument/2006/customXml" ds:itemID="{FF740C13-C6A2-43D3-86C5-4CBB969C2CB1}">
+  <ds:schemaRefs>
+    <ds:schemaRef ds:uri="http://schemas.microsoft.com/sharepoint/v3/contenttype/forms"/>
+  </ds:schemaRefs>
+</ds:datastoreItem>
+</file>
+
+<file path=customXml/itemProps2.xml><?xml version="1.0" encoding="utf-8"?>
 <ds:datastoreItem xmlns:ds="http://schemas.openxmlformats.org/officeDocument/2006/customXml" ds:itemID="{83AE4ADC-D632-40A7-A0C1-0481BB069C4F}">
   <ds:schemaRefs>
     <ds:schemaRef ds:uri="http://schemas.microsoft.com/office/2006/metadata/properties"/>
     <ds:schemaRef ds:uri="http://schemas.microsoft.com/office/infopath/2007/PartnerControls"/>
     <ds:schemaRef ds:uri="4873beb7-5857-4685-be1f-d57550cc96cc"/>
-  </ds:schemaRefs>
-</ds:datastoreItem>
-</file>
-
-<file path=customXml/itemProps2.xml><?xml version="1.0" encoding="utf-8"?>
-<ds:datastoreItem xmlns:ds="http://schemas.openxmlformats.org/officeDocument/2006/customXml" ds:itemID="{FF740C13-C6A2-43D3-86C5-4CBB969C2CB1}">
-  <ds:schemaRefs>
-    <ds:schemaRef ds:uri="http://schemas.microsoft.com/sharepoint/v3/contenttype/forms"/>
   </ds:schemaRefs>
 </ds:datastoreItem>
 </file>
@@ -29049,7 +29406,7 @@
 </file>
 
 <file path=customXml/itemProps4.xml><?xml version="1.0" encoding="utf-8"?>
-<ds:datastoreItem xmlns:ds="http://schemas.openxmlformats.org/officeDocument/2006/customXml" ds:itemID="{C97D50C1-2B31-4CF7-9508-BB0B9B30CFFF}">
+<ds:datastoreItem xmlns:ds="http://schemas.openxmlformats.org/officeDocument/2006/customXml" ds:itemID="{8326479E-3D4A-4FA3-92D5-D91B7D3EE53E}">
   <ds:schemaRefs>
     <ds:schemaRef ds:uri="http://schemas.openxmlformats.org/officeDocument/2006/bibliography"/>
   </ds:schemaRefs>

</xml_diff>